<commit_message>
fixing cli issue. Fixing interrupt not being triggered
</commit_message>
<xml_diff>
--- a/Project/docs/Notes.docx
+++ b/Project/docs/Notes.docx
@@ -146,6 +146,44 @@
     <w:p>
       <w:r>
         <w:t>I’m using tube number 2</w:t>
+      </w:r>
+    </w:p>
+    <w:p/>
+    <w:p>
+      <w:r>
+        <w:t xml:space="preserve">How to calculate the baud rate? </w:t>
+      </w:r>
+    </w:p>
+    <w:p/>
+    <w:p>
+      <w:r>
+        <w:t>Baud = (fck/(16*usartdiv)</w:t>
+      </w:r>
+    </w:p>
+    <w:p>
+      <w:r>
+        <w:t>115200 = (72M/(16*usartdiv))</w:t>
+      </w:r>
+    </w:p>
+    <w:p>
+      <w:r>
+        <w:t>Usartdiv = (72M/115200)/16</w:t>
+      </w:r>
+    </w:p>
+    <w:p>
+      <w:r>
+        <w:t>Usartdiv = 39.0625</w:t>
+      </w:r>
+    </w:p>
+    <w:p/>
+    <w:p>
+      <w:r>
+        <w:t>Fraction = 0.0625 *16 = 1 =&gt; 0x1</w:t>
+      </w:r>
+    </w:p>
+    <w:p>
+      <w:r>
+        <w:t>Mantissa = 39 =&gt; 0x27</w:t>
       </w:r>
     </w:p>
     <w:sectPr>

</xml_diff>

<commit_message>
adding final report. Adding a readme file to point to the files. Adding latest notes
</commit_message>
<xml_diff>
--- a/Project/docs/Notes.docx
+++ b/Project/docs/Notes.docx
@@ -184,6 +184,302 @@
     <w:p>
       <w:r>
         <w:t>Mantissa = 39 =&gt; 0x27</w:t>
+      </w:r>
+    </w:p>
+    <w:p>
+      <w:pPr>
+        <w:pBdr>
+          <w:bottom w:val="single" w:sz="6" w:space="1" w:color="auto"/>
+        </w:pBdr>
+      </w:pPr>
+    </w:p>
+    <w:p>
+      <w:r>
+        <w:t>2025-04-10</w:t>
+      </w:r>
+    </w:p>
+    <w:p>
+      <w:pPr>
+        <w:tabs>
+          <w:tab w:val="left" w:pos="8352"/>
+        </w:tabs>
+      </w:pPr>
+      <w:r>
+        <w:t>input_error = required_height - adc_val</w:t>
+      </w:r>
+    </w:p>
+    <w:p>
+      <w:pPr>
+        <w:tabs>
+          <w:tab w:val="left" w:pos="8352"/>
+        </w:tabs>
+      </w:pPr>
+    </w:p>
+    <w:p>
+      <w:pPr>
+        <w:tabs>
+          <w:tab w:val="left" w:pos="8352"/>
+        </w:tabs>
+      </w:pPr>
+      <w:r>
+        <w:t>When input error is +vs -&gt; ball is higher than it should be -&gt; close value -&gt; PID -ve</w:t>
+      </w:r>
+    </w:p>
+    <w:p>
+      <w:pPr>
+        <w:tabs>
+          <w:tab w:val="left" w:pos="8352"/>
+        </w:tabs>
+      </w:pPr>
+      <w:r>
+        <w:t>When input error is -ve -&gt; ball is lower than it should be -&gt; open value -&gt; PID +ve</w:t>
+      </w:r>
+    </w:p>
+    <w:p>
+      <w:pPr>
+        <w:tabs>
+          <w:tab w:val="left" w:pos="8352"/>
+        </w:tabs>
+      </w:pPr>
+    </w:p>
+    <w:p>
+      <w:pPr>
+        <w:tabs>
+          <w:tab w:val="left" w:pos="8352"/>
+        </w:tabs>
+      </w:pPr>
+      <w:r>
+        <w:t>2300 at 10 mark</w:t>
+      </w:r>
+    </w:p>
+    <w:p>
+      <w:pPr>
+        <w:tabs>
+          <w:tab w:val="left" w:pos="8352"/>
+        </w:tabs>
+      </w:pPr>
+      <w:r>
+        <w:t>2150 at 18 mark</w:t>
+      </w:r>
+    </w:p>
+    <w:p>
+      <w:pPr>
+        <w:tabs>
+          <w:tab w:val="left" w:pos="8352"/>
+        </w:tabs>
+      </w:pPr>
+      <w:r>
+        <w:t>2000 at 30 mark</w:t>
+      </w:r>
+    </w:p>
+    <w:p>
+      <w:pPr>
+        <w:tabs>
+          <w:tab w:val="left" w:pos="8352"/>
+        </w:tabs>
+      </w:pPr>
+      <w:r>
+        <w:lastRenderedPageBreak/>
+        <w:t>1600 at top</w:t>
+      </w:r>
+    </w:p>
+    <w:p/>
+    <w:p/>
+    <w:p>
+      <w:r>
+        <w:t>18 mark is 25</w:t>
+      </w:r>
+      <w:r>
+        <w:t>80</w:t>
+      </w:r>
+    </w:p>
+    <w:p/>
+    <w:p/>
+    <w:p>
+      <w:r>
+        <w:t>Try 2400 IR for best result</w:t>
+      </w:r>
+    </w:p>
+    <w:p>
+      <w:r>
+        <w:t>PID limiter 50</w:t>
+      </w:r>
+    </w:p>
+    <w:p>
+      <w:r>
+        <w:t xml:space="preserve">Sampling time </w:t>
+      </w:r>
+      <w:r>
+        <w:t>5</w:t>
+      </w:r>
+      <w:r>
+        <w:t>m</w:t>
+      </w:r>
+      <w:r>
+        <w:t>s</w:t>
+      </w:r>
+    </w:p>
+    <w:p>
+      <w:r>
+        <w:t xml:space="preserve">P = </w:t>
+      </w:r>
+      <w:r>
+        <w:t>5</w:t>
+      </w:r>
+    </w:p>
+    <w:p>
+      <w:r>
+        <w:t xml:space="preserve">I = </w:t>
+      </w:r>
+      <w:r>
+        <w:t>1</w:t>
+      </w:r>
+    </w:p>
+    <w:p>
+      <w:r>
+        <w:t xml:space="preserve">D = </w:t>
+      </w:r>
+      <w:r>
+        <w:t>2</w:t>
+      </w:r>
+    </w:p>
+    <w:p/>
+    <w:p>
+      <w:r>
+        <w:t>+++++++++++++++++++++++</w:t>
+      </w:r>
+    </w:p>
+    <w:p>
+      <w:r>
+        <w:t>Using tube 1</w:t>
+      </w:r>
+    </w:p>
+    <w:p>
+      <w:r>
+        <w:t>Low</w:t>
+      </w:r>
+      <w:r>
+        <w:t>es</w:t>
+      </w:r>
+      <w:r>
+        <w:t>t point IR 1815</w:t>
+      </w:r>
+    </w:p>
+    <w:p>
+      <w:r>
+        <w:t>First ring 1900</w:t>
+      </w:r>
+    </w:p>
+    <w:p/>
+    <w:p>
+      <w:r>
+        <w:t>Between 5 and 30 cms</w:t>
+      </w:r>
+    </w:p>
+    <w:p/>
+    <w:p>
+      <w:r>
+        <w:t>Servo lowest 2</w:t>
+      </w:r>
+      <w:r>
+        <w:t>30</w:t>
+      </w:r>
+      <w:r>
+        <w:t>0</w:t>
+      </w:r>
+    </w:p>
+    <w:p>
+      <w:r>
+        <w:t>Servo max 2700</w:t>
+      </w:r>
+    </w:p>
+    <w:p/>
+    <w:p>
+      <w:r>
+        <w:t>Sampleing time 1000ms</w:t>
+      </w:r>
+    </w:p>
+    <w:p/>
+    <w:p>
+      <w:r>
+        <w:t>Best values 1:</w:t>
+      </w:r>
+    </w:p>
+    <w:p>
+      <w:r>
+        <w:t>P=2</w:t>
+      </w:r>
+    </w:p>
+    <w:p>
+      <w:r>
+        <w:t>I=0.1</w:t>
+      </w:r>
+    </w:p>
+    <w:p>
+      <w:r>
+        <w:t>D=</w:t>
+      </w:r>
+      <w:r>
+        <w:t>1</w:t>
+      </w:r>
+    </w:p>
+    <w:p>
+      <w:r>
+        <w:lastRenderedPageBreak/>
+        <w:t>Ts=50ms</w:t>
+      </w:r>
+    </w:p>
+    <w:p>
+      <w:r>
+        <w:t>H=1750</w:t>
+      </w:r>
+    </w:p>
+    <w:p>
+      <w:r>
+        <w:t>Limiter=200</w:t>
+      </w:r>
+    </w:p>
+    <w:p/>
+    <w:p>
+      <w:r>
+        <w:t>Best values 2:</w:t>
+      </w:r>
+    </w:p>
+    <w:p>
+      <w:r>
+        <w:t xml:space="preserve">Ts = </w:t>
+      </w:r>
+      <w:r>
+        <w:t>100ms</w:t>
+      </w:r>
+    </w:p>
+    <w:p>
+      <w:r>
+        <w:t>Limiter=50</w:t>
+      </w:r>
+    </w:p>
+    <w:p>
+      <w:r>
+        <w:t>P=1</w:t>
+      </w:r>
+    </w:p>
+    <w:p>
+      <w:r>
+        <w:t>I=</w:t>
+      </w:r>
+      <w:r>
+        <w:t>0.1</w:t>
+      </w:r>
+    </w:p>
+    <w:p>
+      <w:r>
+        <w:t>D=0.5</w:t>
+      </w:r>
+    </w:p>
+    <w:p/>
+    <w:p>
+      <w:r>
+        <w:t>Best values 3:</w:t>
       </w:r>
     </w:p>
     <w:sectPr>

</xml_diff>